<commit_message>
Correción de algunos errores gramaticales.
</commit_message>
<xml_diff>
--- a/SAP - TECNOLOGIA/Iteración I/Entrega 01 - SAP TECNOLOGIA 19-05-2015.docx
+++ b/SAP - TECNOLOGIA/Iteración I/Entrega 01 - SAP TECNOLOGIA 19-05-2015.docx
@@ -369,6 +369,10 @@
     <w:sdt>
       <w:sdtPr>
         <w:rPr>
+          <w:rFonts w:asciiTheme="minorHAnsi" w:eastAsiaTheme="minorEastAsia" w:hAnsiTheme="minorHAnsi" w:cstheme="minorBidi"/>
+          <w:caps w:val="0"/>
+          <w:color w:val="auto"/>
+          <w:spacing w:val="0"/>
           <w:lang w:val="es-ES"/>
         </w:rPr>
         <w:id w:val="1920753754"/>
@@ -379,12 +383,8 @@
       </w:sdtPr>
       <w:sdtEndPr>
         <w:rPr>
-          <w:rFonts w:asciiTheme="minorHAnsi" w:eastAsiaTheme="minorEastAsia" w:hAnsiTheme="minorHAnsi" w:cstheme="minorBidi"/>
           <w:b/>
           <w:bCs/>
-          <w:caps w:val="0"/>
-          <w:color w:val="auto"/>
-          <w:spacing w:val="0"/>
         </w:rPr>
       </w:sdtEndPr>
       <w:sdtContent>
@@ -1849,8 +1849,6 @@
       </w:sdtContent>
     </w:sdt>
     <w:p>
-      <w:bookmarkStart w:id="0" w:name="_GoBack"/>
-      <w:bookmarkEnd w:id="0"/>
       <w:r>
         <w:br w:type="page"/>
       </w:r>
@@ -1859,22 +1857,22 @@
       <w:pPr>
         <w:pStyle w:val="Ttulo1"/>
       </w:pPr>
-      <w:bookmarkStart w:id="1" w:name="_Toc419753099"/>
+      <w:bookmarkStart w:id="0" w:name="_Toc419753099"/>
       <w:r>
         <w:lastRenderedPageBreak/>
         <w:t>Inicio del proyecto</w:t>
       </w:r>
-      <w:bookmarkEnd w:id="1"/>
+      <w:bookmarkEnd w:id="0"/>
     </w:p>
     <w:p>
       <w:pPr>
         <w:pStyle w:val="Ttulo2"/>
       </w:pPr>
-      <w:bookmarkStart w:id="2" w:name="_Toc419753100"/>
+      <w:bookmarkStart w:id="1" w:name="_Toc419753100"/>
       <w:r>
         <w:t>Project Charter</w:t>
       </w:r>
-      <w:bookmarkEnd w:id="2"/>
+      <w:bookmarkEnd w:id="1"/>
     </w:p>
     <w:p/>
     <w:tbl>
@@ -11183,12 +11181,12 @@
       <w:pPr>
         <w:pStyle w:val="Ttulo2"/>
       </w:pPr>
-      <w:bookmarkStart w:id="3" w:name="_Toc419753101"/>
+      <w:bookmarkStart w:id="2" w:name="_Toc419753101"/>
       <w:r>
         <w:lastRenderedPageBreak/>
         <w:t>Scope Statement</w:t>
       </w:r>
-      <w:bookmarkEnd w:id="3"/>
+      <w:bookmarkEnd w:id="2"/>
     </w:p>
     <w:p/>
     <w:tbl>
@@ -14042,12 +14040,12 @@
       <w:pPr>
         <w:pStyle w:val="Ttulo2"/>
       </w:pPr>
-      <w:bookmarkStart w:id="4" w:name="_Toc419753102"/>
+      <w:bookmarkStart w:id="3" w:name="_Toc419753102"/>
       <w:r>
         <w:lastRenderedPageBreak/>
         <w:t>Registro de Stakeholders</w:t>
       </w:r>
-      <w:bookmarkEnd w:id="4"/>
+      <w:bookmarkEnd w:id="3"/>
     </w:p>
     <w:p/>
     <w:tbl>
@@ -16378,12 +16376,12 @@
       <w:pPr>
         <w:pStyle w:val="Ttulo2"/>
       </w:pPr>
-      <w:bookmarkStart w:id="5" w:name="_Toc419753103"/>
+      <w:bookmarkStart w:id="4" w:name="_Toc419753103"/>
       <w:r>
         <w:lastRenderedPageBreak/>
         <w:t>Minutas de reunión – Inicio del Proyecto</w:t>
       </w:r>
-      <w:bookmarkEnd w:id="5"/>
+      <w:bookmarkEnd w:id="4"/>
     </w:p>
     <w:p/>
     <w:tbl>
@@ -18854,22 +18852,22 @@
       <w:pPr>
         <w:pStyle w:val="Ttulo1"/>
       </w:pPr>
-      <w:bookmarkStart w:id="6" w:name="_Toc419753104"/>
+      <w:bookmarkStart w:id="5" w:name="_Toc419753104"/>
       <w:r>
         <w:lastRenderedPageBreak/>
         <w:t>Analisis de requerimientos</w:t>
       </w:r>
-      <w:bookmarkEnd w:id="6"/>
+      <w:bookmarkEnd w:id="5"/>
     </w:p>
     <w:p>
       <w:pPr>
         <w:pStyle w:val="Ttulo2"/>
       </w:pPr>
-      <w:bookmarkStart w:id="7" w:name="_Toc419753105"/>
+      <w:bookmarkStart w:id="6" w:name="_Toc419753105"/>
       <w:r>
         <w:t>Minutas de reunión – Extracción de requerimientos</w:t>
       </w:r>
-      <w:bookmarkEnd w:id="7"/>
+      <w:bookmarkEnd w:id="6"/>
     </w:p>
     <w:p/>
     <w:tbl>
@@ -21626,22 +21624,22 @@
       <w:pPr>
         <w:pStyle w:val="Ttulo2"/>
       </w:pPr>
-      <w:bookmarkStart w:id="8" w:name="_Toc419753106"/>
+      <w:bookmarkStart w:id="7" w:name="_Toc419753106"/>
       <w:r>
         <w:lastRenderedPageBreak/>
         <w:t>Listado de requerimientos</w:t>
       </w:r>
-      <w:bookmarkEnd w:id="8"/>
+      <w:bookmarkEnd w:id="7"/>
     </w:p>
     <w:p>
       <w:pPr>
         <w:pStyle w:val="Ttulo3"/>
       </w:pPr>
-      <w:bookmarkStart w:id="9" w:name="_Toc419753107"/>
+      <w:bookmarkStart w:id="8" w:name="_Toc419753107"/>
       <w:r>
         <w:t>Requerimientos Funcionales</w:t>
       </w:r>
-      <w:bookmarkEnd w:id="9"/>
+      <w:bookmarkEnd w:id="8"/>
     </w:p>
     <w:p/>
     <w:tbl>
@@ -22182,11 +22180,11 @@
       <w:pPr>
         <w:pStyle w:val="Ttulo3"/>
       </w:pPr>
-      <w:bookmarkStart w:id="10" w:name="_Toc419753108"/>
+      <w:bookmarkStart w:id="9" w:name="_Toc419753108"/>
       <w:r>
         <w:t>Requerimientos No Funcionales</w:t>
       </w:r>
-      <w:bookmarkEnd w:id="10"/>
+      <w:bookmarkEnd w:id="9"/>
     </w:p>
     <w:p/>
     <w:tbl>
@@ -22448,16 +22446,15 @@
                 <w:color w:val="000000"/>
                 <w:lang w:eastAsia="es-AR"/>
               </w:rPr>
-              <w:t xml:space="preserve">tiene la posibilidad de filtrar </w:t>
-            </w:r>
-            <w:proofErr w:type="spellStart"/>
+              <w:t>tiene la posibilidad de filtrar los</w:t>
+            </w:r>
             <w:r>
               <w:rPr>
                 <w:rFonts w:ascii="Calibri" w:eastAsia="Times New Roman" w:hAnsi="Calibri" w:cs="Times New Roman"/>
                 <w:color w:val="000000"/>
                 <w:lang w:eastAsia="es-AR"/>
               </w:rPr>
-              <w:t>los</w:t>
+              <w:t xml:space="preserve"> </w:t>
             </w:r>
             <w:r>
               <w:rPr>
@@ -22472,19 +22469,22 @@
             <w:r>
               <w:rPr>
                 <w:rFonts w:ascii="Calibri" w:eastAsia="Times New Roman" w:hAnsi="Calibri" w:cs="Times New Roman"/>
+                <w:i/>
+                <w:iCs/>
                 <w:color w:val="000000"/>
                 <w:lang w:eastAsia="es-AR"/>
               </w:rPr>
-              <w:t>de</w:t>
-            </w:r>
-            <w:proofErr w:type="spellEnd"/>
+              <w:t xml:space="preserve">s </w:t>
+            </w:r>
+            <w:bookmarkStart w:id="10" w:name="_GoBack"/>
+            <w:bookmarkEnd w:id="10"/>
             <w:r>
               <w:rPr>
                 <w:rFonts w:ascii="Calibri" w:eastAsia="Times New Roman" w:hAnsi="Calibri" w:cs="Times New Roman"/>
                 <w:color w:val="000000"/>
                 <w:lang w:eastAsia="es-AR"/>
               </w:rPr>
-              <w:t xml:space="preserve"> acuerdo a las siguientes preferencias: Categorías, </w:t>
+              <w:t xml:space="preserve">de acuerdo a las siguientes preferencias: Categorías, </w:t>
             </w:r>
             <w:proofErr w:type="spellStart"/>
             <w:r>
@@ -37798,7 +37798,7 @@
             <w:szCs w:val="28"/>
             <w:lang w:val="es-ES"/>
           </w:rPr>
-          <w:t>21</w:t>
+          <w:t>28</w:t>
         </w:r>
         <w:r>
           <w:rPr>
@@ -43332,7 +43332,7 @@
 </file>
 
 <file path=customXml/itemProps2.xml><?xml version="1.0" encoding="utf-8"?>
-<ds:datastoreItem xmlns:ds="http://schemas.openxmlformats.org/officeDocument/2006/customXml" ds:itemID="{628EF669-3326-495F-AD23-286A5C3A39B9}">
+<ds:datastoreItem xmlns:ds="http://schemas.openxmlformats.org/officeDocument/2006/customXml" ds:itemID="{42A3E865-121F-40DF-80AB-4F5574E47F25}">
   <ds:schemaRefs>
     <ds:schemaRef ds:uri="http://schemas.openxmlformats.org/officeDocument/2006/bibliography"/>
   </ds:schemaRefs>

</xml_diff>